<commit_message>
Adição de logout e login para todas as telas
</commit_message>
<xml_diff>
--- a/ProjIndividual/documentos/Artigos.docx
+++ b/ProjIndividual/documentos/Artigos.docx
@@ -56,7 +56,15 @@
         <w:t>Os primeiros registros destes instrumentos são do século XVI e</w:t>
       </w:r>
       <w:r>
-        <w:t>, devido à características similares, como a presença de quatro cordas, e espelhos e costas curvados,</w:t>
+        <w:t xml:space="preserve">, devido </w:t>
+      </w:r>
+      <w:proofErr w:type="gramStart"/>
+      <w:r>
+        <w:t>à</w:t>
+      </w:r>
+      <w:proofErr w:type="gramEnd"/>
+      <w:r>
+        <w:t xml:space="preserve"> características similares, como a presença de quatro cordas, e espelhos e costas curvados,</w:t>
       </w:r>
       <w:r>
         <w:t xml:space="preserve"> é teorizado que eventualmente estes instrumentos evoluíram para a viola, violino e violoncelo que temos hoje. Em contrapartida, a </w:t>
@@ -192,7 +200,6 @@
         <w:jc w:val="both"/>
       </w:pPr>
       <w:r>
-        <w:tab/>
         <w:t xml:space="preserve">Viola da </w:t>
       </w:r>
       <w:proofErr w:type="spellStart"/>
@@ -436,6 +443,24 @@
     </w:p>
     <w:p>
       <w:r>
+        <w:t xml:space="preserve">Hoje, o Concerto para Viola em Ré Maior de Franz Anton </w:t>
+      </w:r>
+      <w:proofErr w:type="spellStart"/>
+      <w:r>
+        <w:t>Hoffmeister</w:t>
+      </w:r>
+      <w:proofErr w:type="spellEnd"/>
+      <w:r>
+        <w:t xml:space="preserve"> é uma peça padrão no repertório de qualquer violista profissional, sendo muito comum sua presença em audições para orquestras e em competições.</w:t>
+      </w:r>
+    </w:p>
+    <w:p>
+      <w:r>
+        <w:t>A popularidade da peça provém de suas fortes características Clássicas, trazendo os tons mais agradáveis do registro central da viola, e as passagens mais virtuosas servem para demonstrar a proficiência técnica do músico.</w:t>
+      </w:r>
+    </w:p>
+    <w:p>
+      <w:r>
         <w:rPr>
           <w:noProof/>
         </w:rPr>
@@ -532,10 +557,100 @@
       </w:r>
       <w:proofErr w:type="spellEnd"/>
     </w:p>
+    <w:p>
+      <w:r>
+        <w:lastRenderedPageBreak/>
+        <w:t xml:space="preserve">Entre as 900 e poucas composições de Georg Philipp </w:t>
+      </w:r>
+      <w:proofErr w:type="spellStart"/>
+      <w:r>
+        <w:t>Telemann</w:t>
+      </w:r>
+      <w:proofErr w:type="spellEnd"/>
+      <w:r>
+        <w:t>, o</w:t>
+      </w:r>
+      <w:r>
+        <w:t xml:space="preserve"> Concerto para Viola em Sol </w:t>
+      </w:r>
+      <w:r>
+        <w:t>é um de seus mais conhecidos. É</w:t>
+      </w:r>
+      <w:r>
+        <w:t xml:space="preserve"> o concerto mais antigo para viola que conhecemos hoje, tendo sido escrito </w:t>
+      </w:r>
+      <w:proofErr w:type="spellStart"/>
+      <w:r>
+        <w:t>circa</w:t>
+      </w:r>
+      <w:proofErr w:type="spellEnd"/>
+      <w:r>
+        <w:t xml:space="preserve"> 1716-1721</w:t>
+      </w:r>
+      <w:r>
+        <w:t>, sendo um dos principais trabalhos a estabelecer a viola como instrumento de solo</w:t>
+      </w:r>
+      <w:r>
+        <w:t xml:space="preserve"> e promover o desenvolvimento de violistas dedicados ao instrumento</w:t>
+      </w:r>
+      <w:r>
+        <w:t>.</w:t>
+      </w:r>
+    </w:p>
+    <w:p>
+      <w:r>
+        <w:t>Diferentemente do mais usual n</w:t>
+      </w:r>
+      <w:r>
+        <w:t xml:space="preserve">o período e em épocas posteriores, a peça é escrita seguindo o padrão </w:t>
+      </w:r>
+      <w:proofErr w:type="gramStart"/>
+      <w:r>
+        <w:t xml:space="preserve">das </w:t>
+      </w:r>
+      <w:r>
+        <w:rPr>
+          <w:i/>
+          <w:iCs/>
+        </w:rPr>
+        <w:t>sonata</w:t>
+      </w:r>
+      <w:proofErr w:type="gramEnd"/>
+      <w:r>
+        <w:rPr>
+          <w:i/>
+          <w:iCs/>
+        </w:rPr>
+        <w:t xml:space="preserve"> de </w:t>
+      </w:r>
+      <w:proofErr w:type="spellStart"/>
+      <w:r>
+        <w:rPr>
+          <w:i/>
+          <w:iCs/>
+        </w:rPr>
+        <w:t>chiesa</w:t>
+      </w:r>
+      <w:proofErr w:type="spellEnd"/>
+      <w:r>
+        <w:t xml:space="preserve">, com quatro movimentos alternando entre lentos e rápidos. Também é comum a presença de padrões </w:t>
+      </w:r>
+      <w:proofErr w:type="spellStart"/>
+      <w:r>
+        <w:rPr>
+          <w:i/>
+          <w:iCs/>
+        </w:rPr>
+        <w:t>ritornello</w:t>
+      </w:r>
+      <w:proofErr w:type="spellEnd"/>
+      <w:r>
+        <w:t>, com a orquestra tocando trechos que são respondidos pelo solista em seguida.</w:t>
+      </w:r>
+    </w:p>
     <w:p/>
     <w:p>
       <w:r>
-        <w:lastRenderedPageBreak/>
         <w:t>Métodos para iniciar</w:t>
       </w:r>
     </w:p>
@@ -570,7 +685,15 @@
         <w:t xml:space="preserve">Tamanho: a viola é, sim, um “violino grande”. </w:t>
       </w:r>
       <w:r>
-        <w:t>O violino tem, em média, 35,5 cm, enquanto que a viola costuma ter ao redor de 42 cm.</w:t>
+        <w:t xml:space="preserve">O violino tem, em média, 35,5 cm, </w:t>
+      </w:r>
+      <w:proofErr w:type="gramStart"/>
+      <w:r>
+        <w:t>enquanto que</w:t>
+      </w:r>
+      <w:proofErr w:type="gramEnd"/>
+      <w:r>
+        <w:t xml:space="preserve"> a viola costuma ter ao redor de 42 cm.</w:t>
       </w:r>
     </w:p>
     <w:p>
@@ -585,7 +708,15 @@
     </w:p>
     <w:p>
       <w:r>
-        <w:t xml:space="preserve">Afinação: A viola produz tons mais graves que o violino, e sua afinação reflete isso. As três cordas mais agudas da viola são iguais às três cordas mais graves do violino, porém a corda mi aguda é substituída por uma dó grave. Assim, a viola possui a mesma afinação </w:t>
+        <w:t xml:space="preserve">Afinação: A viola produz tons mais graves que o violino, e sua afinação reflete isso. As três cordas mais agudas da viola são iguais às três cordas mais graves do violino, porém a corda mi aguda é substituída por </w:t>
+      </w:r>
+      <w:proofErr w:type="gramStart"/>
+      <w:r>
+        <w:t>uma dó grave</w:t>
+      </w:r>
+      <w:proofErr w:type="gramEnd"/>
+      <w:r>
+        <w:t xml:space="preserve">. Assim, a viola possui a mesma afinação </w:t>
       </w:r>
       <w:proofErr w:type="spellStart"/>
       <w:r>
@@ -598,12 +729,155 @@
     </w:p>
     <w:p>
       <w:r>
-        <w:t>Arco: Como mencionado no ponto anterior, o arco da viola é mais pesado que o do violino, apesar de ser mais curto; O arco de violino pesa cerca de 60 g, enquanto que o de viola pesa ao redor de 74 g.</w:t>
-      </w:r>
-    </w:p>
-    <w:p>
-      <w:r>
-        <w:t>Partituras: Partituras de violino são escritas quase que exclusivamente em clave de sol, enquanto que a viola é um dos poucos instrumentos que faz uso da clave de dó. Em trechos com muitas notas agudas, é comum a notação utilizar clave de sol para melhorar a leitura.</w:t>
+        <w:t xml:space="preserve">Arco: Como mencionado no ponto anterior, o arco da viola é mais pesado que o do violino; O arco de violino pesa cerca de 60 g, </w:t>
+      </w:r>
+      <w:proofErr w:type="gramStart"/>
+      <w:r>
+        <w:t>enquanto que</w:t>
+      </w:r>
+      <w:proofErr w:type="gramEnd"/>
+      <w:r>
+        <w:t xml:space="preserve"> o de viola pesa ao redor de 74 g.</w:t>
+      </w:r>
+      <w:r>
+        <w:t xml:space="preserve"> O formato do talão também é diferente, sendo quadrado no violino e arredondado na viola</w:t>
+      </w:r>
+      <w:r>
+        <w:t>.</w:t>
+      </w:r>
+    </w:p>
+    <w:p>
+      <w:r>
+        <w:rPr>
+          <w:noProof/>
+        </w:rPr>
+        <w:lastRenderedPageBreak/>
+        <w:drawing>
+          <wp:inline distT="0" distB="0" distL="0" distR="0" wp14:anchorId="353D25BE" wp14:editId="7DD6AB77">
+            <wp:extent cx="2095500" cy="1276350"/>
+            <wp:effectExtent l="0" t="0" r="0" b="0"/>
+            <wp:docPr id="302192898" name="Picture 1" descr="A close up of a violin bow&#10;&#10;Description automatically generated with low confidence"/>
+            <wp:cNvGraphicFramePr>
+              <a:graphicFrameLocks xmlns:a="http://schemas.openxmlformats.org/drawingml/2006/main" noChangeAspect="1"/>
+            </wp:cNvGraphicFramePr>
+            <a:graphic xmlns:a="http://schemas.openxmlformats.org/drawingml/2006/main">
+              <a:graphicData uri="http://schemas.openxmlformats.org/drawingml/2006/picture">
+                <pic:pic xmlns:pic="http://schemas.openxmlformats.org/drawingml/2006/picture">
+                  <pic:nvPicPr>
+                    <pic:cNvPr id="302192898" name="Picture 1" descr="A close up of a violin bow&#10;&#10;Description automatically generated with low confidence"/>
+                    <pic:cNvPicPr>
+                      <a:picLocks noChangeAspect="1" noChangeArrowheads="1"/>
+                    </pic:cNvPicPr>
+                  </pic:nvPicPr>
+                  <pic:blipFill>
+                    <a:blip r:embed="rId7">
+                      <a:extLst>
+                        <a:ext uri="{28A0092B-C50C-407E-A947-70E740481C1C}">
+                          <a14:useLocalDpi xmlns:a14="http://schemas.microsoft.com/office/drawing/2010/main" val="0"/>
+                        </a:ext>
+                      </a:extLst>
+                    </a:blip>
+                    <a:srcRect/>
+                    <a:stretch>
+                      <a:fillRect/>
+                    </a:stretch>
+                  </pic:blipFill>
+                  <pic:spPr bwMode="auto">
+                    <a:xfrm>
+                      <a:off x="0" y="0"/>
+                      <a:ext cx="2095500" cy="1276350"/>
+                    </a:xfrm>
+                    <a:prstGeom prst="rect">
+                      <a:avLst/>
+                    </a:prstGeom>
+                    <a:noFill/>
+                    <a:ln>
+                      <a:noFill/>
+                    </a:ln>
+                  </pic:spPr>
+                </pic:pic>
+              </a:graphicData>
+            </a:graphic>
+          </wp:inline>
+        </w:drawing>
+      </w:r>
+    </w:p>
+    <w:p>
+      <w:r>
+        <w:t xml:space="preserve">Arco de violino, viola e </w:t>
+      </w:r>
+      <w:proofErr w:type="spellStart"/>
+      <w:r>
+        <w:t>cello</w:t>
+      </w:r>
+      <w:proofErr w:type="spellEnd"/>
+    </w:p>
+    <w:p>
+      <w:r>
+        <w:t xml:space="preserve">Partituras: Partituras de violino são escritas quase que exclusivamente em clave de sol, </w:t>
+      </w:r>
+      <w:proofErr w:type="gramStart"/>
+      <w:r>
+        <w:t>enquanto que</w:t>
+      </w:r>
+      <w:proofErr w:type="gramEnd"/>
+      <w:r>
+        <w:t xml:space="preserve"> a viola é um dos poucos instrumentos que faz uso da clave de dó. Em trechos com muitas notas agudas, é comum a notação utilizar clave de sol para melhorar a leitura.</w:t>
+      </w:r>
+    </w:p>
+    <w:p>
+      <w:r>
+        <w:rPr>
+          <w:noProof/>
+        </w:rPr>
+        <w:drawing>
+          <wp:inline distT="0" distB="0" distL="0" distR="0" wp14:anchorId="5AB8CB92" wp14:editId="2118E7BD">
+            <wp:extent cx="5400040" cy="2368550"/>
+            <wp:effectExtent l="0" t="0" r="0" b="0"/>
+            <wp:docPr id="1857501603" name="Picture 2" descr="Common clefs"/>
+            <wp:cNvGraphicFramePr>
+              <a:graphicFrameLocks xmlns:a="http://schemas.openxmlformats.org/drawingml/2006/main" noChangeAspect="1"/>
+            </wp:cNvGraphicFramePr>
+            <a:graphic xmlns:a="http://schemas.openxmlformats.org/drawingml/2006/main">
+              <a:graphicData uri="http://schemas.openxmlformats.org/drawingml/2006/picture">
+                <pic:pic xmlns:pic="http://schemas.openxmlformats.org/drawingml/2006/picture">
+                  <pic:nvPicPr>
+                    <pic:cNvPr id="0" name="Picture 3" descr="Common clefs"/>
+                    <pic:cNvPicPr>
+                      <a:picLocks noChangeAspect="1" noChangeArrowheads="1"/>
+                    </pic:cNvPicPr>
+                  </pic:nvPicPr>
+                  <pic:blipFill>
+                    <a:blip r:embed="rId8">
+                      <a:extLst>
+                        <a:ext uri="{28A0092B-C50C-407E-A947-70E740481C1C}">
+                          <a14:useLocalDpi xmlns:a14="http://schemas.microsoft.com/office/drawing/2010/main" val="0"/>
+                        </a:ext>
+                      </a:extLst>
+                    </a:blip>
+                    <a:srcRect/>
+                    <a:stretch>
+                      <a:fillRect/>
+                    </a:stretch>
+                  </pic:blipFill>
+                  <pic:spPr bwMode="auto">
+                    <a:xfrm>
+                      <a:off x="0" y="0"/>
+                      <a:ext cx="5400040" cy="2368550"/>
+                    </a:xfrm>
+                    <a:prstGeom prst="rect">
+                      <a:avLst/>
+                    </a:prstGeom>
+                    <a:noFill/>
+                    <a:ln>
+                      <a:noFill/>
+                    </a:ln>
+                  </pic:spPr>
+                </pic:pic>
+              </a:graphicData>
+            </a:graphic>
+          </wp:inline>
+        </w:drawing>
       </w:r>
     </w:p>
     <w:p/>
@@ -623,11 +897,7 @@
         <w:jc w:val="both"/>
       </w:pPr>
       <w:r>
-        <w:t xml:space="preserve">A viola é um instrumento de quatro cordas tocada com arco, semelhante ao violino. Em composições orquestrais a viola geralmente é encarregada de harmonias, e </w:t>
-      </w:r>
-      <w:r>
-        <w:lastRenderedPageBreak/>
-        <w:t>das vozes intermediárias, estando entre o violino e o violoncelo, tanto em termo de tamanho quanto da altura das notas.</w:t>
+        <w:t>A viola é um instrumento de quatro cordas tocada com arco, semelhante ao violino. Em composições orquestrais a viola geralmente é encarregada de harmonias, e das vozes intermediárias, estando entre o violino e o violoncelo, tanto em termo de tamanho quanto da altura das notas.</w:t>
       </w:r>
     </w:p>
     <w:p/>
@@ -1096,6 +1366,18 @@
       <w:szCs w:val="18"/>
     </w:rPr>
   </w:style>
+  <w:style w:type="character" w:styleId="Hyperlink">
+    <w:name w:val="Hyperlink"/>
+    <w:basedOn w:val="DefaultParagraphFont"/>
+    <w:uiPriority w:val="99"/>
+    <w:semiHidden/>
+    <w:unhideWhenUsed/>
+    <w:rsid w:val="002328C7"/>
+    <w:rPr>
+      <w:color w:val="0000FF"/>
+      <w:u w:val="single"/>
+    </w:rPr>
+  </w:style>
 </w:styles>
 </file>
 

</xml_diff>

<commit_message>
Adição de posts ao sistema.
</commit_message>
<xml_diff>
--- a/ProjIndividual/documentos/Artigos.docx
+++ b/ProjIndividual/documentos/Artigos.docx
@@ -33,105 +33,64 @@
           <w:i/>
           <w:iCs/>
         </w:rPr>
-        <w:t xml:space="preserve">viola da </w:t>
-      </w:r>
-      <w:proofErr w:type="spellStart"/>
+        <w:t>viola da braccio</w:t>
+      </w:r>
+      <w:r>
+        <w:t xml:space="preserve">, termo italiano traduzido como “viola de braço”. </w:t>
+      </w:r>
+    </w:p>
+    <w:p>
+      <w:pPr>
+        <w:jc w:val="both"/>
+      </w:pPr>
+      <w:r>
+        <w:t>Os primeiros registros destes instrumentos são do século XVI e</w:t>
+      </w:r>
+      <w:r>
+        <w:t>, devido à características similares, como a presença de quatro cordas, e espelhos e costas curvados,</w:t>
+      </w:r>
+      <w:r>
+        <w:t xml:space="preserve"> é teorizado que eventualmente estes instrumentos evoluíram para a viola, violino e violoncelo que temos hoje. Em contrapartida, a </w:t>
+      </w:r>
       <w:r>
         <w:rPr>
           <w:i/>
           <w:iCs/>
         </w:rPr>
-        <w:t>braccio</w:t>
-      </w:r>
-      <w:proofErr w:type="spellEnd"/>
-      <w:r>
-        <w:t xml:space="preserve">, termo italiano traduzido como “viola de braço”. </w:t>
-      </w:r>
-    </w:p>
-    <w:p>
-      <w:pPr>
-        <w:jc w:val="both"/>
-      </w:pPr>
-      <w:r>
-        <w:t>Os primeiros registros destes instrumentos são do século XVI e</w:t>
-      </w:r>
-      <w:r>
-        <w:t xml:space="preserve">, devido </w:t>
-      </w:r>
-      <w:proofErr w:type="gramStart"/>
-      <w:r>
-        <w:t>à</w:t>
-      </w:r>
-      <w:proofErr w:type="gramEnd"/>
-      <w:r>
-        <w:t xml:space="preserve"> características similares, como a presença de quatro cordas, e espelhos e costas curvados,</w:t>
-      </w:r>
-      <w:r>
-        <w:t xml:space="preserve"> é teorizado que eventualmente estes instrumentos evoluíram para a viola, violino e violoncelo que temos hoje. Em contrapartida, a </w:t>
+        <w:t>viola da gamba</w:t>
+      </w:r>
+      <w:r>
+        <w:t xml:space="preserve">, ou “viola de perna”, </w:t>
+      </w:r>
+      <w:r>
+        <w:t xml:space="preserve">possuía cinco a sete cordas, e espelho e costas mais planos, e </w:t>
+      </w:r>
+      <w:r>
+        <w:t>aparenta ter eventualmente originado o contrabaixo</w:t>
+      </w:r>
+      <w:r>
+        <w:t xml:space="preserve"> moderno</w:t>
+      </w:r>
+      <w:r>
+        <w:t>.</w:t>
+      </w:r>
+    </w:p>
+    <w:p>
+      <w:pPr>
+        <w:jc w:val="both"/>
+      </w:pPr>
+      <w:r>
+        <w:t xml:space="preserve">Uma das primeiras peças a possuir uma parte especificamente para a viola é a </w:t>
       </w:r>
       <w:r>
         <w:rPr>
           <w:i/>
           <w:iCs/>
         </w:rPr>
-        <w:t>viola da gamba</w:t>
-      </w:r>
-      <w:r>
-        <w:t xml:space="preserve">, ou “viola de perna”, </w:t>
-      </w:r>
-      <w:r>
-        <w:t xml:space="preserve">possuía cinco a sete cordas, e espelho e costas mais planos, e </w:t>
-      </w:r>
-      <w:r>
-        <w:t>aparenta ter eventualmente originado o contrabaixo</w:t>
-      </w:r>
-      <w:r>
-        <w:t xml:space="preserve"> moderno</w:t>
-      </w:r>
-      <w:r>
-        <w:t>.</w:t>
-      </w:r>
-    </w:p>
-    <w:p>
-      <w:pPr>
-        <w:jc w:val="both"/>
-      </w:pPr>
-      <w:r>
-        <w:t xml:space="preserve">Uma das primeiras peças a possuir uma parte especificamente para a viola é a </w:t>
-      </w:r>
-      <w:r>
-        <w:rPr>
-          <w:i/>
-          <w:iCs/>
-        </w:rPr>
-        <w:t xml:space="preserve">Sonata </w:t>
-      </w:r>
-      <w:proofErr w:type="spellStart"/>
-      <w:r>
-        <w:rPr>
-          <w:i/>
-          <w:iCs/>
-        </w:rPr>
-        <w:t>pian’e</w:t>
-      </w:r>
-      <w:proofErr w:type="spellEnd"/>
-      <w:r>
-        <w:rPr>
-          <w:i/>
-          <w:iCs/>
-        </w:rPr>
-        <w:t xml:space="preserve"> forte</w:t>
-      </w:r>
-      <w:r>
-        <w:t xml:space="preserve">, escrita por Giovanni Gabrieli, de 1597. Nos séculos seguintes, a viola teria um papel mais limitado, sendo parte principalmente de orquestras e óperas, tendo </w:t>
-      </w:r>
-      <w:proofErr w:type="spellStart"/>
-      <w:r>
-        <w:t>trehos</w:t>
-      </w:r>
-      <w:proofErr w:type="spellEnd"/>
-      <w:r>
-        <w:t xml:space="preserve"> majoritariamente harmônicos, ou de acompanhamento. Este quadro passaria a mudar somente mais tarde, nos séculos 18 e 19.</w:t>
+        <w:t>Sonata pian’e forte</w:t>
+      </w:r>
+      <w:r>
+        <w:t>, escrita por Giovanni Gabrieli, de 1597. Nos séculos seguintes, a viola teria um papel mais limitado, sendo parte principalmente de orquestras e óperas, tendo trehos majoritariamente harmônicos, ou de acompanhamento. Este quadro passaria a mudar somente mais tarde, nos séculos 18 e 19.</w:t>
       </w:r>
     </w:p>
     <w:p>
@@ -200,23 +159,7 @@
         <w:jc w:val="both"/>
       </w:pPr>
       <w:r>
-        <w:t xml:space="preserve">Viola da </w:t>
-      </w:r>
-      <w:proofErr w:type="spellStart"/>
-      <w:r>
-        <w:t>braccio</w:t>
-      </w:r>
-      <w:proofErr w:type="spellEnd"/>
-      <w:r>
-        <w:t xml:space="preserve">, em detalhe de pintura de </w:t>
-      </w:r>
-      <w:proofErr w:type="spellStart"/>
-      <w:r>
-        <w:t>Gaudenzio</w:t>
-      </w:r>
-      <w:proofErr w:type="spellEnd"/>
-      <w:r>
-        <w:t xml:space="preserve"> Ferrari, na Igreja Nossa Senhora dos Milagres, em Roma (c. 1534-6).</w:t>
+        <w:t>Viola da braccio, em detalhe de pintura de Gaudenzio Ferrari, na Igreja Nossa Senhora dos Milagres, em Roma (c. 1534-6).</w:t>
       </w:r>
     </w:p>
     <w:p>
@@ -295,23 +238,7 @@
           <w:i/>
           <w:iCs/>
         </w:rPr>
-        <w:t xml:space="preserve">Sonata </w:t>
-      </w:r>
-      <w:proofErr w:type="spellStart"/>
-      <w:r>
-        <w:rPr>
-          <w:i/>
-          <w:iCs/>
-        </w:rPr>
-        <w:t>pian’e</w:t>
-      </w:r>
-      <w:proofErr w:type="spellEnd"/>
-      <w:r>
-        <w:rPr>
-          <w:i/>
-          <w:iCs/>
-        </w:rPr>
-        <w:t xml:space="preserve"> forte</w:t>
+        <w:t>Sonata pian’e forte</w:t>
       </w:r>
       <w:r>
         <w:t xml:space="preserve"> de Giovanni Gabrieli</w:t>
@@ -374,84 +301,32 @@
     </w:p>
     <w:p>
       <w:r>
-        <w:t xml:space="preserve">Este quadro começou a mudar com composições de Johann Sebastian Bach, iniciando-se com os Concertos de Brandemburgo, que apresentam trechos com protagonismo da viola, e requerem destreza pouco observada em composições anteriores de viola. Muitas peças focadas em violas foram então produzidas nos períodos Barroco e Clássico, como aqueles compostos por </w:t>
-      </w:r>
-      <w:proofErr w:type="spellStart"/>
-      <w:r>
-        <w:t>Telemann</w:t>
-      </w:r>
-      <w:proofErr w:type="spellEnd"/>
-      <w:r>
-        <w:t xml:space="preserve">, </w:t>
-      </w:r>
-      <w:proofErr w:type="spellStart"/>
+        <w:t>Este quadro começou a mudar com composições de Johann Sebastian Bach, iniciando-se com os Concertos de Brandemburgo, que apresentam trechos com protagonismo da viola, e requerem destreza pouco observada em composições anteriores de viola. Muitas peças focadas em violas foram então produzidas nos períodos Barroco e Clássico, como aqueles compostos por Telemann, Hoffmeister, Stamitz, que ainda fazem parte do repertório esperado de violistas profissionais até os dias de hoje.</w:t>
+      </w:r>
+    </w:p>
+    <w:p>
+      <w:r>
+        <w:t>Este maior destaque para o instrumento continuou através dos séculos XX e XXI, com a presença de muitos violistas especializados e composições centradas no instrumento.</w:t>
+      </w:r>
+      <w:r>
+        <w:t xml:space="preserve"> Dois dos principais nomes em tempos modernos são Lionel Tertis e </w:t>
+      </w:r>
+      <w:r>
+        <w:t>William</w:t>
+      </w:r>
+      <w:r>
+        <w:t xml:space="preserve"> Primrose.</w:t>
+      </w:r>
+    </w:p>
+    <w:p/>
+    <w:p>
       <w:r>
         <w:t>Hoffmeister</w:t>
       </w:r>
-      <w:proofErr w:type="spellEnd"/>
-      <w:r>
-        <w:t xml:space="preserve">, </w:t>
-      </w:r>
-      <w:proofErr w:type="spellStart"/>
-      <w:r>
-        <w:t>Stamitz</w:t>
-      </w:r>
-      <w:proofErr w:type="spellEnd"/>
-      <w:r>
-        <w:t>, que ainda fazem parte do repertório esperado de violistas profissionais até os dias de hoje.</w:t>
-      </w:r>
-    </w:p>
-    <w:p>
-      <w:r>
-        <w:t>Este maior destaque para o instrumento continuou através dos séculos XX e XXI, com a presença de muitos violistas especializados e composições centradas no instrumento.</w:t>
-      </w:r>
-      <w:r>
-        <w:t xml:space="preserve"> Dois dos principais nomes em tempos modernos são Lionel </w:t>
-      </w:r>
-      <w:proofErr w:type="spellStart"/>
-      <w:r>
-        <w:t>Tertis</w:t>
-      </w:r>
-      <w:proofErr w:type="spellEnd"/>
-      <w:r>
-        <w:t xml:space="preserve"> e </w:t>
-      </w:r>
-      <w:proofErr w:type="spellStart"/>
-      <w:r>
-        <w:t>Aillial</w:t>
-      </w:r>
-      <w:proofErr w:type="spellEnd"/>
-      <w:r>
-        <w:t xml:space="preserve"> </w:t>
-      </w:r>
-      <w:proofErr w:type="spellStart"/>
-      <w:r>
-        <w:t>Primrose</w:t>
-      </w:r>
-      <w:proofErr w:type="spellEnd"/>
-      <w:r>
-        <w:t>.</w:t>
-      </w:r>
-    </w:p>
-    <w:p/>
-    <w:p>
-      <w:proofErr w:type="spellStart"/>
-      <w:r>
-        <w:t>Hoffmeister</w:t>
-      </w:r>
-      <w:proofErr w:type="spellEnd"/>
-    </w:p>
-    <w:p>
-      <w:r>
-        <w:t xml:space="preserve">Hoje, o Concerto para Viola em Ré Maior de Franz Anton </w:t>
-      </w:r>
-      <w:proofErr w:type="spellStart"/>
-      <w:r>
-        <w:t>Hoffmeister</w:t>
-      </w:r>
-      <w:proofErr w:type="spellEnd"/>
-      <w:r>
-        <w:t xml:space="preserve"> é uma peça padrão no repertório de qualquer violista profissional, sendo muito comum sua presença em audições para orquestras e em competições.</w:t>
+    </w:p>
+    <w:p>
+      <w:r>
+        <w:t>Hoje, o Concerto para Viola em Ré Maior de Franz Anton Hoffmeister é uma peça padrão no repertório de qualquer violista profissional, sendo muito comum sua presença em audições para orquestras e em competições.</w:t>
       </w:r>
     </w:p>
     <w:p>
@@ -517,30 +392,59 @@
     </w:p>
     <w:p>
       <w:r>
-        <w:t xml:space="preserve">Primeira página da viola solo no Concerto para viola em Ré, de </w:t>
-      </w:r>
-      <w:proofErr w:type="spellStart"/>
-      <w:r>
-        <w:t>Hoffmeister</w:t>
-      </w:r>
-      <w:proofErr w:type="spellEnd"/>
-    </w:p>
-    <w:p>
-      <w:proofErr w:type="spellStart"/>
+        <w:t>Primeira página da viola solo no Concerto para viola em Ré, de Hoffmeister</w:t>
+      </w:r>
+    </w:p>
+    <w:p>
       <w:r>
         <w:t>Stamitz</w:t>
       </w:r>
-      <w:proofErr w:type="spellEnd"/>
+    </w:p>
+    <w:p>
+      <w:hyperlink r:id="rId7" w:history="1">
+        <w:r>
+          <w:rPr>
+            <w:rStyle w:val="Hyperlink"/>
+          </w:rPr>
+          <w:t>http://www.viola-in-music.com/Stamitz-viola-concerto.html</w:t>
+        </w:r>
+      </w:hyperlink>
+    </w:p>
+    <w:p>
+      <w:r>
+        <w:t>O Concerto para Viola de Carl Stamitz é uma peça infame entre violistas, sendo muito comumente associada à testes e audições. De um ponto de vista mais neutro, porém, é uma peça viva</w:t>
+      </w:r>
+      <w:r>
+        <w:t>z, que demonstra toda a capacidade sonora de uma viola, desde os tons mais graves até os mais agudos</w:t>
+      </w:r>
+    </w:p>
+    <w:p>
+      <w:r>
+        <w:t>Uma das poucas composições de Stamitz que ainda são performadas hoje, o Concerto é parte integral do repertório de violistas, e é</w:t>
+      </w:r>
+      <w:r>
+        <w:t xml:space="preserve"> </w:t>
+      </w:r>
+      <w:r>
+        <w:t>capaz de demonstrar toda a virtuosidade d</w:t>
+      </w:r>
+      <w:r>
+        <w:t>os mesmos</w:t>
+      </w:r>
+      <w:r>
+        <w:t>, devido aos diversos trechos extremamente técnicos</w:t>
+      </w:r>
+      <w:r>
+        <w:t xml:space="preserve"> presentes em toda a obra</w:t>
+      </w:r>
+      <w:r>
+        <w:t>.</w:t>
+      </w:r>
     </w:p>
     <w:p/>
     <w:p>
-      <w:proofErr w:type="spellStart"/>
-      <w:r>
-        <w:t>Suite</w:t>
-      </w:r>
-      <w:proofErr w:type="spellEnd"/>
-      <w:r>
-        <w:t xml:space="preserve"> 1</w:t>
+      <w:r>
+        <w:t>Suite 1</w:t>
       </w:r>
     </w:p>
     <w:p/>
@@ -551,24 +455,13 @@
     </w:p>
     <w:p/>
     <w:p>
-      <w:proofErr w:type="spellStart"/>
       <w:r>
         <w:t>Telemann</w:t>
       </w:r>
-      <w:proofErr w:type="spellEnd"/>
-    </w:p>
-    <w:p>
-      <w:r>
-        <w:lastRenderedPageBreak/>
-        <w:t xml:space="preserve">Entre as 900 e poucas composições de Georg Philipp </w:t>
-      </w:r>
-      <w:proofErr w:type="spellStart"/>
-      <w:r>
-        <w:t>Telemann</w:t>
-      </w:r>
-      <w:proofErr w:type="spellEnd"/>
-      <w:r>
-        <w:t>, o</w:t>
+    </w:p>
+    <w:p>
+      <w:r>
+        <w:t>Entre as 900 e poucas composições de Georg Philipp Telemann, o</w:t>
       </w:r>
       <w:r>
         <w:t xml:space="preserve"> Concerto para Viola em Sol </w:t>
@@ -577,15 +470,7 @@
         <w:t>é um de seus mais conhecidos. É</w:t>
       </w:r>
       <w:r>
-        <w:t xml:space="preserve"> o concerto mais antigo para viola que conhecemos hoje, tendo sido escrito </w:t>
-      </w:r>
-      <w:proofErr w:type="spellStart"/>
-      <w:r>
-        <w:t>circa</w:t>
-      </w:r>
-      <w:proofErr w:type="spellEnd"/>
-      <w:r>
-        <w:t xml:space="preserve"> 1716-1721</w:t>
+        <w:t xml:space="preserve"> o concerto mais antigo para viola que conhecemos hoje, tendo sido escrito circa 1716-1721</w:t>
       </w:r>
       <w:r>
         <w:t>, sendo um dos principais trabalhos a estabelecer a viola como instrumento de solo</w:t>
@@ -602,48 +487,25 @@
         <w:t>Diferentemente do mais usual n</w:t>
       </w:r>
       <w:r>
-        <w:t xml:space="preserve">o período e em épocas posteriores, a peça é escrita seguindo o padrão </w:t>
-      </w:r>
-      <w:proofErr w:type="gramStart"/>
-      <w:r>
-        <w:t xml:space="preserve">das </w:t>
+        <w:t xml:space="preserve">o período e em épocas posteriores, a peça é escrita seguindo o padrão das </w:t>
       </w:r>
       <w:r>
         <w:rPr>
           <w:i/>
           <w:iCs/>
         </w:rPr>
-        <w:t>sonata</w:t>
-      </w:r>
-      <w:proofErr w:type="gramEnd"/>
+        <w:t>sonata de chiesa</w:t>
+      </w:r>
+      <w:r>
+        <w:t xml:space="preserve">, com quatro movimentos alternando entre lentos e rápidos. Também é comum a presença de padrões </w:t>
+      </w:r>
       <w:r>
         <w:rPr>
           <w:i/>
           <w:iCs/>
         </w:rPr>
-        <w:t xml:space="preserve"> de </w:t>
-      </w:r>
-      <w:proofErr w:type="spellStart"/>
-      <w:r>
-        <w:rPr>
-          <w:i/>
-          <w:iCs/>
-        </w:rPr>
-        <w:t>chiesa</w:t>
-      </w:r>
-      <w:proofErr w:type="spellEnd"/>
-      <w:r>
-        <w:t xml:space="preserve">, com quatro movimentos alternando entre lentos e rápidos. Também é comum a presença de padrões </w:t>
-      </w:r>
-      <w:proofErr w:type="spellStart"/>
-      <w:r>
-        <w:rPr>
-          <w:i/>
-          <w:iCs/>
-        </w:rPr>
         <w:t>ritornello</w:t>
       </w:r>
-      <w:proofErr w:type="spellEnd"/>
       <w:r>
         <w:t>, com a orquestra tocando trechos que são respondidos pelo solista em seguida.</w:t>
       </w:r>
@@ -685,15 +547,7 @@
         <w:t xml:space="preserve">Tamanho: a viola é, sim, um “violino grande”. </w:t>
       </w:r>
       <w:r>
-        <w:t xml:space="preserve">O violino tem, em média, 35,5 cm, </w:t>
-      </w:r>
-      <w:proofErr w:type="gramStart"/>
-      <w:r>
-        <w:t>enquanto que</w:t>
-      </w:r>
-      <w:proofErr w:type="gramEnd"/>
-      <w:r>
-        <w:t xml:space="preserve"> a viola costuma ter ao redor de 42 cm.</w:t>
+        <w:t>O violino tem, em média, 35,5 cm, enquanto que a viola costuma ter ao redor de 42 cm.</w:t>
       </w:r>
     </w:p>
     <w:p>
@@ -708,36 +562,16 @@
     </w:p>
     <w:p>
       <w:r>
-        <w:t xml:space="preserve">Afinação: A viola produz tons mais graves que o violino, e sua afinação reflete isso. As três cordas mais agudas da viola são iguais às três cordas mais graves do violino, porém a corda mi aguda é substituída por </w:t>
-      </w:r>
-      <w:proofErr w:type="gramStart"/>
-      <w:r>
-        <w:t>uma dó grave</w:t>
-      </w:r>
-      <w:proofErr w:type="gramEnd"/>
-      <w:r>
-        <w:t xml:space="preserve">. Assim, a viola possui a mesma afinação </w:t>
-      </w:r>
-      <w:proofErr w:type="spellStart"/>
-      <w:r>
-        <w:t>Dó-Sol-Ré-Lá</w:t>
-      </w:r>
-      <w:proofErr w:type="spellEnd"/>
-      <w:r>
-        <w:t xml:space="preserve"> de um violoncelo, porém uma oitava acima deste. As cordas da viola também são mais grossas que as do violino, necessitando de mais peso no arco para serem tocadas.</w:t>
-      </w:r>
-    </w:p>
-    <w:p>
-      <w:r>
-        <w:t xml:space="preserve">Arco: Como mencionado no ponto anterior, o arco da viola é mais pesado que o do violino; O arco de violino pesa cerca de 60 g, </w:t>
-      </w:r>
-      <w:proofErr w:type="gramStart"/>
-      <w:r>
-        <w:t>enquanto que</w:t>
-      </w:r>
-      <w:proofErr w:type="gramEnd"/>
-      <w:r>
-        <w:t xml:space="preserve"> o de viola pesa ao redor de 74 g.</w:t>
+        <w:t xml:space="preserve">Afinação: A viola produz tons mais graves que o violino, e sua afinação reflete isso. As três cordas mais agudas da viola são iguais às três cordas mais graves do </w:t>
+      </w:r>
+      <w:r>
+        <w:lastRenderedPageBreak/>
+        <w:t>violino, porém a corda mi aguda é substituída por uma dó grave. Assim, a viola possui a mesma afinação Dó-Sol-Ré-Lá de um violoncelo, porém uma oitava acima deste. As cordas da viola também são mais grossas que as do violino, necessitando de mais peso no arco para serem tocadas.</w:t>
+      </w:r>
+    </w:p>
+    <w:p>
+      <w:r>
+        <w:t>Arco: Como mencionado no ponto anterior, o arco da viola é mais pesado que o do violino; O arco de violino pesa cerca de 60 g, enquanto que o de viola pesa ao redor de 74 g.</w:t>
       </w:r>
       <w:r>
         <w:t xml:space="preserve"> O formato do talão também é diferente, sendo quadrado no violino e arredondado na viola</w:t>
@@ -751,7 +585,6 @@
         <w:rPr>
           <w:noProof/>
         </w:rPr>
-        <w:lastRenderedPageBreak/>
         <w:drawing>
           <wp:inline distT="0" distB="0" distL="0" distR="0" wp14:anchorId="353D25BE" wp14:editId="7DD6AB77">
             <wp:extent cx="2095500" cy="1276350"/>
@@ -770,7 +603,7 @@
                     </pic:cNvPicPr>
                   </pic:nvPicPr>
                   <pic:blipFill>
-                    <a:blip r:embed="rId7">
+                    <a:blip r:embed="rId8">
                       <a:extLst>
                         <a:ext uri="{28A0092B-C50C-407E-A947-70E740481C1C}">
                           <a14:useLocalDpi xmlns:a14="http://schemas.microsoft.com/office/drawing/2010/main" val="0"/>
@@ -804,25 +637,12 @@
     </w:p>
     <w:p>
       <w:r>
-        <w:t xml:space="preserve">Arco de violino, viola e </w:t>
-      </w:r>
-      <w:proofErr w:type="spellStart"/>
-      <w:r>
-        <w:t>cello</w:t>
-      </w:r>
-      <w:proofErr w:type="spellEnd"/>
-    </w:p>
-    <w:p>
-      <w:r>
-        <w:t xml:space="preserve">Partituras: Partituras de violino são escritas quase que exclusivamente em clave de sol, </w:t>
-      </w:r>
-      <w:proofErr w:type="gramStart"/>
-      <w:r>
-        <w:t>enquanto que</w:t>
-      </w:r>
-      <w:proofErr w:type="gramEnd"/>
-      <w:r>
-        <w:t xml:space="preserve"> a viola é um dos poucos instrumentos que faz uso da clave de dó. Em trechos com muitas notas agudas, é comum a notação utilizar clave de sol para melhorar a leitura.</w:t>
+        <w:t>Arco de violino, viola e cello</w:t>
+      </w:r>
+    </w:p>
+    <w:p>
+      <w:r>
+        <w:t>Partituras: Partituras de violino são escritas quase que exclusivamente em clave de sol, enquanto que a viola é um dos poucos instrumentos que faz uso da clave de dó. Em trechos com muitas notas agudas, é comum a notação utilizar clave de sol para melhorar a leitura.</w:t>
       </w:r>
     </w:p>
     <w:p>
@@ -848,7 +668,7 @@
                     </pic:cNvPicPr>
                   </pic:nvPicPr>
                   <pic:blipFill>
-                    <a:blip r:embed="rId8">
+                    <a:blip r:embed="rId9">
                       <a:extLst>
                         <a:ext uri="{28A0092B-C50C-407E-A947-70E740481C1C}">
                           <a14:useLocalDpi xmlns:a14="http://schemas.microsoft.com/office/drawing/2010/main" val="0"/>
@@ -897,7 +717,11 @@
         <w:jc w:val="both"/>
       </w:pPr>
       <w:r>
-        <w:t>A viola é um instrumento de quatro cordas tocada com arco, semelhante ao violino. Em composições orquestrais a viola geralmente é encarregada de harmonias, e das vozes intermediárias, estando entre o violino e o violoncelo, tanto em termo de tamanho quanto da altura das notas.</w:t>
+        <w:t xml:space="preserve">A viola é um instrumento de quatro cordas tocada com arco, semelhante ao violino. Em composições orquestrais a viola geralmente é encarregada de harmonias, e </w:t>
+      </w:r>
+      <w:r>
+        <w:lastRenderedPageBreak/>
+        <w:t>das vozes intermediárias, estando entre o violino e o violoncelo, tanto em termo de tamanho quanto da altura das notas.</w:t>
       </w:r>
     </w:p>
     <w:p/>
@@ -1370,12 +1194,23 @@
     <w:name w:val="Hyperlink"/>
     <w:basedOn w:val="DefaultParagraphFont"/>
     <w:uiPriority w:val="99"/>
-    <w:semiHidden/>
     <w:unhideWhenUsed/>
     <w:rsid w:val="002328C7"/>
     <w:rPr>
       <w:color w:val="0000FF"/>
       <w:u w:val="single"/>
+    </w:rPr>
+  </w:style>
+  <w:style w:type="character" w:styleId="UnresolvedMention">
+    <w:name w:val="Unresolved Mention"/>
+    <w:basedOn w:val="DefaultParagraphFont"/>
+    <w:uiPriority w:val="99"/>
+    <w:semiHidden/>
+    <w:unhideWhenUsed/>
+    <w:rsid w:val="006B3252"/>
+    <w:rPr>
+      <w:color w:val="605E5C"/>
+      <w:shd w:val="clear" w:color="auto" w:fill="E1DFDD"/>
     </w:rPr>
   </w:style>
 </w:styles>

</xml_diff>